<commit_message>
adding python analysis files
</commit_message>
<xml_diff>
--- a/Python Project.docx
+++ b/Python Project.docx
@@ -2036,6 +2036,7 @@
           <w:rStyle w:val="HTMLCode"/>
         </w:rPr>
       </w:pPr>
+      <w:bookmarkStart w:id="0" w:name="_GoBack"/>
       <w:proofErr w:type="spellStart"/>
       <w:proofErr w:type="gramStart"/>
       <w:r>
@@ -2072,35 +2073,19 @@
         </w:rPr>
         <w:t xml:space="preserve">*.jar </w:t>
       </w:r>
-    </w:p>
-    <w:p>
-      <w:pPr>
-        <w:pStyle w:val="HTMLPreformatted"/>
-        <w:rPr>
-          <w:rStyle w:val="HTMLCode"/>
-        </w:rPr>
-      </w:pPr>
-      <w:r>
-        <w:rPr>
-          <w:rStyle w:val="HTMLCode"/>
-        </w:rPr>
-        <w:t xml:space="preserve"> -files </w:t>
+      <w:r>
+        <w:rPr>
+          <w:rStyle w:val="HTMLCode"/>
+        </w:rPr>
+        <w:t xml:space="preserve">-files </w:t>
       </w:r>
       <w:proofErr w:type="spellStart"/>
       <w:r>
         <w:rPr>
           <w:rStyle w:val="HTMLCode"/>
         </w:rPr>
-        <w:t>square_mapper.py</w:t>
-      </w:r>
-      <w:proofErr w:type="gramStart"/>
-      <w:r>
-        <w:rPr>
-          <w:rStyle w:val="HTMLCode"/>
-        </w:rPr>
-        <w:t>,square</w:t>
-      </w:r>
-      <w:proofErr w:type="gramEnd"/>
+        <w:t>eo_mapper.py,eo</w:t>
+      </w:r>
       <w:r>
         <w:rPr>
           <w:rStyle w:val="HTMLCode"/>
@@ -2114,25 +2099,23 @@
         </w:rPr>
         <w:t xml:space="preserve"> </w:t>
       </w:r>
-    </w:p>
-    <w:p>
-      <w:pPr>
-        <w:pStyle w:val="HTMLPreformatted"/>
-        <w:rPr>
-          <w:rStyle w:val="HTMLCode"/>
-        </w:rPr>
-      </w:pPr>
-      <w:r>
-        <w:rPr>
-          <w:rStyle w:val="HTMLCode"/>
-        </w:rPr>
-        <w:t xml:space="preserve"> -mapper </w:t>
+      <w:r>
+        <w:rPr>
+          <w:rStyle w:val="HTMLCode"/>
+        </w:rPr>
+        <w:t xml:space="preserve">-mapper </w:t>
       </w:r>
       <w:r>
         <w:rPr>
           <w:rStyle w:val="hljs-string"/>
         </w:rPr>
-        <w:t>"python square_mapper.py"</w:t>
+        <w:t>"python eo</w:t>
+      </w:r>
+      <w:r>
+        <w:rPr>
+          <w:rStyle w:val="hljs-string"/>
+        </w:rPr>
+        <w:t>_mapper.py"</w:t>
       </w:r>
       <w:r>
         <w:rPr>
@@ -2140,25 +2123,23 @@
         </w:rPr>
         <w:t xml:space="preserve"> </w:t>
       </w:r>
-    </w:p>
-    <w:p>
-      <w:pPr>
-        <w:pStyle w:val="HTMLPreformatted"/>
-        <w:rPr>
-          <w:rStyle w:val="HTMLCode"/>
-        </w:rPr>
-      </w:pPr>
-      <w:r>
-        <w:rPr>
-          <w:rStyle w:val="HTMLCode"/>
-        </w:rPr>
-        <w:t xml:space="preserve"> -reducer </w:t>
+      <w:r>
+        <w:rPr>
+          <w:rStyle w:val="HTMLCode"/>
+        </w:rPr>
+        <w:t xml:space="preserve">-reducer </w:t>
       </w:r>
       <w:r>
         <w:rPr>
           <w:rStyle w:val="hljs-string"/>
         </w:rPr>
-        <w:t>"python square_reducer.py"</w:t>
+        <w:t>"python eo</w:t>
+      </w:r>
+      <w:r>
+        <w:rPr>
+          <w:rStyle w:val="hljs-string"/>
+        </w:rPr>
+        <w:t>_reducer.py"</w:t>
       </w:r>
       <w:r>
         <w:rPr>
@@ -2166,19 +2147,11 @@
         </w:rPr>
         <w:t xml:space="preserve"> </w:t>
       </w:r>
-    </w:p>
-    <w:p>
-      <w:pPr>
-        <w:pStyle w:val="HTMLPreformatted"/>
-        <w:rPr>
-          <w:rStyle w:val="HTMLCode"/>
-        </w:rPr>
-      </w:pPr>
-      <w:r>
-        <w:rPr>
-          <w:rStyle w:val="HTMLCode"/>
-        </w:rPr>
-        <w:t xml:space="preserve"> -input /numbers/numbers.txt</w:t>
+      <w:r>
+        <w:rPr>
+          <w:rStyle w:val="HTMLCode"/>
+        </w:rPr>
+        <w:t>-input /numbers/numbers.txt</w:t>
       </w:r>
       <w:r>
         <w:rPr>
@@ -2186,19 +2159,11 @@
         </w:rPr>
         <w:t xml:space="preserve"> </w:t>
       </w:r>
-    </w:p>
-    <w:p>
-      <w:pPr>
-        <w:pStyle w:val="HTMLPreformatted"/>
-        <w:rPr>
-          <w:rStyle w:val="HTMLCode"/>
-        </w:rPr>
-      </w:pPr>
-      <w:r>
-        <w:rPr>
-          <w:rStyle w:val="HTMLCode"/>
-        </w:rPr>
-        <w:t xml:space="preserve"> -output /numbers/</w:t>
+      <w:r>
+        <w:rPr>
+          <w:rStyle w:val="HTMLCode"/>
+        </w:rPr>
+        <w:t>-output /numbers/</w:t>
       </w:r>
       <w:proofErr w:type="spellStart"/>
       <w:r>
@@ -2209,12 +2174,19 @@
       </w:r>
       <w:proofErr w:type="spellEnd"/>
     </w:p>
+    <w:bookmarkEnd w:id="0"/>
     <w:p>
       <w:pPr>
         <w:pStyle w:val="Heading3"/>
+        <w:tabs>
+          <w:tab w:val="left" w:pos="2748"/>
+        </w:tabs>
       </w:pPr>
       <w:r>
         <w:t>View output:</w:t>
+      </w:r>
+      <w:r>
+        <w:tab/>
       </w:r>
     </w:p>
     <w:p>
@@ -2568,8 +2540,6 @@
         </w:rPr>
         <w:t>/part-00000</w:t>
       </w:r>
-      <w:bookmarkStart w:id="0" w:name="_GoBack"/>
-      <w:bookmarkEnd w:id="0"/>
     </w:p>
     <w:p/>
     <w:sectPr>

</xml_diff>